<commit_message>
Updates to contents of doc folder
</commit_message>
<xml_diff>
--- a/docs/Architecture Justification Document.docx
+++ b/docs/Architecture Justification Document.docx
@@ -5,54 +5,6 @@
     <w:p>
       <w:r>
         <w:pict w14:anchorId="299C8608">
-          <v:rect id="_x0000_i1025" style="width:0;height:1.5pt" o:hralign="center" o:hrstd="t" o:hr="t" fillcolor="#a0a0a0" stroked="f"/>
-        </w:pict>
-      </w:r>
-    </w:p>
-    <w:p>
-      <w:pPr>
-        <w:rPr>
-          <w:b/>
-          <w:bCs/>
-        </w:rPr>
-      </w:pPr>
-      <w:r>
-        <w:rPr>
-          <w:b/>
-          <w:bCs/>
-        </w:rPr>
-        <w:t>Architecture Justification Document</w:t>
-      </w:r>
-    </w:p>
-    <w:p>
-      <w:r>
-        <w:rPr>
-          <w:b/>
-          <w:bCs/>
-        </w:rPr>
-        <w:t>Project:</w:t>
-      </w:r>
-      <w:r>
-        <w:t xml:space="preserve"> Sock Shop Microservices Platform on AWS</w:t>
-      </w:r>
-      <w:r>
-        <w:br/>
-      </w:r>
-      <w:r>
-        <w:rPr>
-          <w:b/>
-          <w:bCs/>
-        </w:rPr>
-        <w:t>Author:</w:t>
-      </w:r>
-      <w:r>
-        <w:t xml:space="preserve"> Inalegwu John Aleyi</w:t>
-      </w:r>
-      <w:r>
-        <w:br/>
-      </w:r>
-      <w:r>
-        <w:pict w14:anchorId="74CEAA55">
           <v:rect id="_x0000_i1026" style="width:0;height:1.5pt" o:hralign="center" o:hrstd="t" o:hr="t" fillcolor="#a0a0a0" stroked="f"/>
         </w:pict>
       </w:r>
@@ -69,6 +21,54 @@
           <w:b/>
           <w:bCs/>
         </w:rPr>
+        <w:t>Architecture Justification Document</w:t>
+      </w:r>
+    </w:p>
+    <w:p>
+      <w:r>
+        <w:rPr>
+          <w:b/>
+          <w:bCs/>
+        </w:rPr>
+        <w:t>Project:</w:t>
+      </w:r>
+      <w:r>
+        <w:t xml:space="preserve"> Sock Shop Microservices Platform on AWS</w:t>
+      </w:r>
+      <w:r>
+        <w:br/>
+      </w:r>
+      <w:r>
+        <w:rPr>
+          <w:b/>
+          <w:bCs/>
+        </w:rPr>
+        <w:t>Author:</w:t>
+      </w:r>
+      <w:r>
+        <w:t xml:space="preserve"> Inalegwu John Aleyi</w:t>
+      </w:r>
+      <w:r>
+        <w:br/>
+      </w:r>
+      <w:r>
+        <w:pict w14:anchorId="74CEAA55">
+          <v:rect id="_x0000_i1027" style="width:0;height:1.5pt" o:hralign="center" o:hrstd="t" o:hr="t" fillcolor="#a0a0a0" stroked="f"/>
+        </w:pict>
+      </w:r>
+    </w:p>
+    <w:p>
+      <w:pPr>
+        <w:rPr>
+          <w:b/>
+          <w:bCs/>
+        </w:rPr>
+      </w:pPr>
+      <w:r>
+        <w:rPr>
+          <w:b/>
+          <w:bCs/>
+        </w:rPr>
         <w:t>1. Introduction</w:t>
       </w:r>
     </w:p>
@@ -77,7 +77,13 @@
         <w:jc w:val="both"/>
       </w:pPr>
       <w:r>
-        <w:t>This document provides the architectural justification for the design and implementation of a highly available, secure, and scalable cloud-native platform deployed on AWS. The architecture supports a microservices-based e-commerce application (Sock Shop) and is designed to meet enterprise-grade requirements around resilience, automation, security, and operational excellence.</w:t>
+        <w:t>This document provides the architectural justification for the design and implementation of a highly available, secure, and scalab</w:t>
+      </w:r>
+      <w:r>
+        <w:t>ility-ready</w:t>
+      </w:r>
+      <w:r>
+        <w:t xml:space="preserve"> cloud-native platform deployed on AWS. The architecture supports a microservices-based e-commerce application (Sock Shop) and is designed to meet enterprise-grade requirements around resilience, automation, security, and operational excellence.</w:t>
       </w:r>
     </w:p>
     <w:p>
@@ -141,7 +147,7 @@
     <w:p>
       <w:r>
         <w:pict w14:anchorId="37697F62">
-          <v:rect id="_x0000_i1027" style="width:0;height:1.5pt" o:hralign="center" o:hrstd="t" o:hr="t" fillcolor="#a0a0a0" stroked="f"/>
+          <v:rect id="_x0000_i1028" style="width:0;height:1.5pt" o:hralign="center" o:hrstd="t" o:hr="t" fillcolor="#a0a0a0" stroked="f"/>
         </w:pict>
       </w:r>
     </w:p>
@@ -270,13 +276,19 @@
         <w:t>Scalability:</w:t>
       </w:r>
       <w:r>
-        <w:t xml:space="preserve"> Support horizontal scaling at both infrastructure and application levels.</w:t>
+        <w:t xml:space="preserve"> </w:t>
+      </w:r>
+      <w:r>
+        <w:t>The application is scalability-ready and with futuristic outlook and possibility to s</w:t>
+      </w:r>
+      <w:r>
+        <w:t>upport horizontal scaling at both infrastructure and application levels.</w:t>
       </w:r>
     </w:p>
     <w:p>
       <w:r>
         <w:pict w14:anchorId="654899DB">
-          <v:rect id="_x0000_i1028" style="width:0;height:1.5pt" o:hralign="center" o:hrstd="t" o:hr="t" fillcolor="#a0a0a0" stroked="f"/>
+          <v:rect id="_x0000_i1029" style="width:0;height:1.5pt" o:hralign="center" o:hrstd="t" o:hr="t" fillcolor="#a0a0a0" stroked="f"/>
         </w:pict>
       </w:r>
     </w:p>
@@ -353,7 +365,7 @@
     <w:p>
       <w:r>
         <w:pict w14:anchorId="2D435CCC">
-          <v:rect id="_x0000_i1029" style="width:0;height:1.5pt" o:hralign="center" o:hrstd="t" o:hr="t" fillcolor="#a0a0a0" stroked="f"/>
+          <v:rect id="_x0000_i1030" style="width:0;height:1.5pt" o:hralign="center" o:hrstd="t" o:hr="t" fillcolor="#a0a0a0" stroked="f"/>
         </w:pict>
       </w:r>
     </w:p>
@@ -525,7 +537,13 @@
         <w:t>Bastion Host</w:t>
       </w:r>
       <w:r>
-        <w:t xml:space="preserve"> (entry points)</w:t>
+        <w:t xml:space="preserve"> (entry points</w:t>
+      </w:r>
+      <w:r>
+        <w:t xml:space="preserve"> to resources in private subnets</w:t>
+      </w:r>
+      <w:r>
+        <w:t>)</w:t>
       </w:r>
     </w:p>
     <w:p>
@@ -623,7 +641,7 @@
     <w:p>
       <w:r>
         <w:pict w14:anchorId="0C4BC9B7">
-          <v:rect id="_x0000_i1030" style="width:0;height:1.5pt" o:hralign="center" o:hrstd="t" o:hr="t" fillcolor="#a0a0a0" stroked="f"/>
+          <v:rect id="_x0000_i1031" style="width:0;height:1.5pt" o:hralign="center" o:hrstd="t" o:hr="t" fillcolor="#a0a0a0" stroked="f"/>
         </w:pict>
       </w:r>
     </w:p>
@@ -749,7 +767,6 @@
         </w:numPr>
       </w:pPr>
       <w:r>
-        <w:lastRenderedPageBreak/>
         <w:t>Least-privilege permissions</w:t>
       </w:r>
     </w:p>
@@ -761,6 +778,7 @@
         </w:numPr>
       </w:pPr>
       <w:r>
+        <w:lastRenderedPageBreak/>
         <w:t>Secure authentication and authorisation boundaries</w:t>
       </w:r>
     </w:p>
@@ -772,7 +790,7 @@
     <w:p>
       <w:r>
         <w:pict w14:anchorId="52862F85">
-          <v:rect id="_x0000_i1031" style="width:0;height:1.5pt" o:hralign="center" o:hrstd="t" o:hr="t" fillcolor="#a0a0a0" stroked="f"/>
+          <v:rect id="_x0000_i1032" style="width:0;height:1.5pt" o:hralign="center" o:hrstd="t" o:hr="t" fillcolor="#a0a0a0" stroked="f"/>
         </w:pict>
       </w:r>
     </w:p>
@@ -1006,7 +1024,7 @@
     <w:p>
       <w:r>
         <w:pict w14:anchorId="00D9EA72">
-          <v:rect id="_x0000_i1032" style="width:0;height:1.5pt" o:hralign="center" o:hrstd="t" o:hr="t" fillcolor="#a0a0a0" stroked="f"/>
+          <v:rect id="_x0000_i1033" style="width:0;height:1.5pt" o:hralign="center" o:hrstd="t" o:hr="t" fillcolor="#a0a0a0" stroked="f"/>
         </w:pict>
       </w:r>
     </w:p>
@@ -1082,7 +1100,6 @@
           <w:b/>
           <w:bCs/>
         </w:rPr>
-        <w:lastRenderedPageBreak/>
         <w:t xml:space="preserve">3 </w:t>
       </w:r>
       <w:r>
@@ -1140,6 +1157,7 @@
           <w:b/>
           <w:bCs/>
         </w:rPr>
+        <w:lastRenderedPageBreak/>
         <w:t>3 worker nodes</w:t>
       </w:r>
       <w:r>
@@ -1316,7 +1334,10 @@
         <w:t xml:space="preserve">clarity, </w:t>
       </w:r>
       <w:r>
-        <w:t xml:space="preserve">scalability </w:t>
+        <w:t>scalability</w:t>
+      </w:r>
+      <w:r>
+        <w:t xml:space="preserve">-readiness </w:t>
       </w:r>
       <w:r>
         <w:t>and operational control.</w:t>
@@ -1325,7 +1346,7 @@
     <w:p>
       <w:r>
         <w:pict w14:anchorId="4303C4D2">
-          <v:rect id="_x0000_i1033" style="width:0;height:1.5pt" o:hralign="center" o:hrstd="t" o:hr="t" fillcolor="#a0a0a0" stroked="f"/>
+          <v:rect id="_x0000_i1034" style="width:0;height:1.5pt" o:hralign="center" o:hrstd="t" o:hr="t" fillcolor="#a0a0a0" stroked="f"/>
         </w:pict>
       </w:r>
     </w:p>
@@ -1476,7 +1497,6 @@
         </w:numPr>
       </w:pPr>
       <w:r>
-        <w:lastRenderedPageBreak/>
         <w:t xml:space="preserve">Install </w:t>
       </w:r>
       <w:r>
@@ -1516,6 +1536,7 @@
     </w:p>
     <w:p>
       <w:r>
+        <w:lastRenderedPageBreak/>
         <w:t>The separation of Terraform and Ansible responsibilities follows best practices.</w:t>
       </w:r>
       <w:r>
@@ -1528,7 +1549,7 @@
     <w:p>
       <w:r>
         <w:pict w14:anchorId="02A288FB">
-          <v:rect id="_x0000_i1034" style="width:0;height:1.5pt" o:hralign="center" o:hrstd="t" o:hr="t" fillcolor="#a0a0a0" stroked="f"/>
+          <v:rect id="_x0000_i1035" style="width:0;height:1.5pt" o:hralign="center" o:hrstd="t" o:hr="t" fillcolor="#a0a0a0" stroked="f"/>
         </w:pict>
       </w:r>
     </w:p>
@@ -1746,7 +1767,7 @@
       </w:r>
       <w:r>
         <w:pict w14:anchorId="59F82030">
-          <v:rect id="_x0000_i1035" style="width:0;height:1.5pt" o:hralign="center" o:hrstd="t" o:hr="t" fillcolor="#a0a0a0" stroked="f"/>
+          <v:rect id="_x0000_i1036" style="width:0;height:1.5pt" o:hralign="center" o:hrstd="t" o:hr="t" fillcolor="#a0a0a0" stroked="f"/>
         </w:pict>
       </w:r>
     </w:p>
@@ -1849,7 +1870,6 @@
     </w:p>
     <w:p>
       <w:r>
-        <w:lastRenderedPageBreak/>
         <w:t>Jenkins orchestrates:</w:t>
       </w:r>
     </w:p>
@@ -1894,6 +1914,7 @@
         </w:numPr>
       </w:pPr>
       <w:r>
+        <w:lastRenderedPageBreak/>
         <w:t>Notifications via Slack</w:t>
       </w:r>
     </w:p>
@@ -1905,7 +1926,7 @@
     <w:p>
       <w:r>
         <w:pict w14:anchorId="6AD7E178">
-          <v:rect id="_x0000_i1036" style="width:0;height:1.5pt" o:hralign="center" o:hrstd="t" o:hr="t" fillcolor="#a0a0a0" stroked="f"/>
+          <v:rect id="_x0000_i1037" style="width:0;height:1.5pt" o:hralign="center" o:hrstd="t" o:hr="t" fillcolor="#a0a0a0" stroked="f"/>
         </w:pict>
       </w:r>
     </w:p>
@@ -2022,7 +2043,7 @@
     <w:p>
       <w:r>
         <w:pict w14:anchorId="7C40BDD7">
-          <v:rect id="_x0000_i1037" style="width:0;height:1.5pt" o:hralign="center" o:hrstd="t" o:hr="t" fillcolor="#a0a0a0" stroked="f"/>
+          <v:rect id="_x0000_i1038" style="width:0;height:1.5pt" o:hralign="center" o:hrstd="t" o:hr="t" fillcolor="#a0a0a0" stroked="f"/>
         </w:pict>
       </w:r>
     </w:p>
@@ -2057,7 +2078,22 @@
     </w:p>
     <w:p>
       <w:r>
-        <w:t>The architecture supports scaling at multiple layers:</w:t>
+        <w:t>Within this architecture, only the Bastion host attained scalability. However, and as pointed out earlier, t</w:t>
+      </w:r>
+      <w:r>
+        <w:t xml:space="preserve">he architecture </w:t>
+      </w:r>
+      <w:r>
+        <w:t xml:space="preserve">is </w:t>
+      </w:r>
+      <w:r>
+        <w:t>scal</w:t>
+      </w:r>
+      <w:r>
+        <w:t xml:space="preserve">ability-ready </w:t>
+      </w:r>
+      <w:r>
+        <w:t>at multiple layers:</w:t>
       </w:r>
     </w:p>
     <w:p>
@@ -2081,6 +2117,9 @@
       <w:r>
         <w:t>Kubernetes horizontal pod autoscaling</w:t>
       </w:r>
+      <w:r>
+        <w:t xml:space="preserve"> and vertical pod autoscaling.</w:t>
+      </w:r>
     </w:p>
     <w:p>
       <w:pPr>
@@ -2090,12 +2129,26 @@
         </w:numPr>
       </w:pPr>
       <w:r>
+        <w:t>Kubernetes events driven autoscaling</w:t>
+      </w:r>
+    </w:p>
+    <w:p>
+      <w:pPr>
+        <w:numPr>
+          <w:ilvl w:val="0"/>
+          <w:numId w:val="17"/>
+        </w:numPr>
+      </w:pPr>
+      <w:r>
         <w:t>Load-balanced ingress traffic</w:t>
       </w:r>
     </w:p>
     <w:p>
       <w:r>
-        <w:t xml:space="preserve">Failures at the node, service, or availability zone level </w:t>
+        <w:t>When fully configured, f</w:t>
+      </w:r>
+      <w:r>
+        <w:t xml:space="preserve">ailures at the node, service, or availability zone level </w:t>
       </w:r>
       <w:r>
         <w:t>can be</w:t>
@@ -2107,7 +2160,7 @@
     <w:p>
       <w:r>
         <w:pict w14:anchorId="5ABFEA39">
-          <v:rect id="_x0000_i1038" style="width:0;height:1.5pt" o:hralign="center" o:hrstd="t" o:hr="t" fillcolor="#a0a0a0" stroked="f"/>
+          <v:rect id="_x0000_i1039" style="width:0;height:1.5pt" o:hralign="center" o:hrstd="t" o:hr="t" fillcolor="#a0a0a0" stroked="f"/>
         </w:pict>
       </w:r>
     </w:p>
@@ -2191,14 +2244,13 @@
     </w:p>
     <w:p>
       <w:r>
-        <w:lastRenderedPageBreak/>
         <w:t>These measures significantly improve system reliability.</w:t>
       </w:r>
     </w:p>
     <w:p>
       <w:r>
         <w:pict w14:anchorId="0F897622">
-          <v:rect id="_x0000_i1039" style="width:0;height:1.5pt" o:hralign="center" o:hrstd="t" o:hr="t" fillcolor="#a0a0a0" stroked="f"/>
+          <v:rect id="_x0000_i1040" style="width:0;height:1.5pt" o:hralign="center" o:hrstd="t" o:hr="t" fillcolor="#a0a0a0" stroked="f"/>
         </w:pict>
       </w:r>
     </w:p>
@@ -2263,6 +2315,7 @@
         </w:numPr>
       </w:pPr>
       <w:r>
+        <w:lastRenderedPageBreak/>
         <w:t>Developer pushes code to GitHub</w:t>
       </w:r>
     </w:p>
@@ -2341,7 +2394,7 @@
       </w:pPr>
       <w:r>
         <w:pict w14:anchorId="662BFCFB">
-          <v:rect id="_x0000_i1047" style="width:0;height:1.5pt" o:hralign="center" o:hrstd="t" o:hr="t" fillcolor="#a0a0a0" stroked="f"/>
+          <v:rect id="_x0000_i1041" style="width:0;height:1.5pt" o:hralign="center" o:hrstd="t" o:hr="t" fillcolor="#a0a0a0" stroked="f"/>
         </w:pict>
       </w:r>
       <w:r>
@@ -2475,7 +2528,7 @@
       </w:pPr>
       <w:r>
         <w:pict w14:anchorId="72811E9F">
-          <v:rect id="_x0000_i1053" style="width:0;height:1.5pt" o:hralign="center" o:hrstd="t" o:hr="t" fillcolor="#a0a0a0" stroked="f"/>
+          <v:rect id="_x0000_i1042" style="width:0;height:1.5pt" o:hralign="center" o:hrstd="t" o:hr="t" fillcolor="#a0a0a0" stroked="f"/>
         </w:pict>
       </w:r>
       <w:r>
@@ -2502,7 +2555,49 @@
     </w:p>
     <w:p>
       <w:r>
-        <w:t>This architecture provides a secure, scalable, and production-ready Kubernetes platform suitable for modern microservices workloads. By combining AWS-native services, Kubernetes, Infrastructure as Code, and CI/CD automation, the solution meets enterprise standards for availability, security, and operational excellence.</w:t>
+        <w:t xml:space="preserve">This architecture provides a secure, </w:t>
+      </w:r>
+      <w:r>
+        <w:t xml:space="preserve">highly available, </w:t>
+      </w:r>
+      <w:r>
+        <w:t>scalab</w:t>
+      </w:r>
+      <w:r>
+        <w:t>ility-ready</w:t>
+      </w:r>
+      <w:r>
+        <w:t xml:space="preserve"> and production-ready Kubernetes platform suitable for modern microservices workloads. By combining AWS-native services, Kubernetes, Infrastructure as Code, and CI/CD automation, the solution meets enterprise standards for </w:t>
+      </w:r>
+      <w:r>
+        <w:rPr>
+          <w:b/>
+          <w:bCs/>
+        </w:rPr>
+        <w:t>AVAILABILITY</w:t>
+      </w:r>
+      <w:r>
+        <w:t xml:space="preserve">, </w:t>
+      </w:r>
+      <w:r>
+        <w:rPr>
+          <w:b/>
+          <w:bCs/>
+        </w:rPr>
+        <w:t>SECURITY</w:t>
+      </w:r>
+      <w:r>
+        <w:t xml:space="preserve">, and </w:t>
+      </w:r>
+      <w:r>
+        <w:rPr>
+          <w:b/>
+          <w:bCs/>
+        </w:rPr>
+        <w:t>OPERATIONAL EXCELLENCE</w:t>
+      </w:r>
+      <w:r>
+        <w:t>.</w:t>
       </w:r>
     </w:p>
     <w:p>
@@ -2521,13 +2616,13 @@
       </w:pPr>
       <w:r>
         <w:pict w14:anchorId="2785BFA2">
-          <v:rect id="_x0000_i1041" style="width:0;height:1.5pt" o:hralign="center" o:hrstd="t" o:hr="t" fillcolor="#a0a0a0" stroked="f"/>
+          <v:rect id="_x0000_i1043" style="width:0;height:1.5pt" o:hralign="center" o:hrstd="t" o:hr="t" fillcolor="#a0a0a0" stroked="f"/>
         </w:pict>
       </w:r>
     </w:p>
     <w:sectPr>
       <w:pgSz w:w="11906" w:h="16838"/>
-      <w:pgMar w:top="993" w:right="1133" w:bottom="1440" w:left="1134" w:header="708" w:footer="708" w:gutter="0"/>
+      <w:pgMar w:top="993" w:right="1133" w:bottom="1134" w:left="1134" w:header="708" w:footer="708" w:gutter="0"/>
       <w:cols w:space="708"/>
       <w:docGrid w:linePitch="360"/>
     </w:sectPr>
@@ -8469,6 +8564,7 @@
   <w:style w:type="character" w:default="1" w:styleId="DefaultParagraphFont">
     <w:name w:val="Default Paragraph Font"/>
     <w:uiPriority w:val="1"/>
+    <w:semiHidden/>
     <w:unhideWhenUsed/>
   </w:style>
   <w:style w:type="table" w:default="1" w:styleId="TableNormal">

</xml_diff>